<commit_message>
Multi-tab functional. Before switchingt to single-tab
</commit_message>
<xml_diff>
--- a/docs/report.2023.06.21.docx
+++ b/docs/report.2023.06.21.docx
@@ -347,6 +347,7 @@
         <w:tblW w:type="pct" w:w="5000"/>
         <w:tblLook w:firstRow="1" w:lastRow="0" w:firstColumn="0" w:lastColumn="0" w:noHBand="0" w:noVBand="0" w:val="0020"/>
         <w:jc w:val="start"/>
+        <w:tblLayout w:type="fixed"/>
       </w:tblPr>
       <w:tblGrid>
         <w:gridCol w:w="2584"/>
@@ -1708,6 +1709,25 @@
       <w:jc w:val="center"/>
     </w:pPr>
   </w:style>
+  <w:style w:customStyle="1" w:styleId="AbstractTitle" w:type="paragraph">
+    <w:name w:val="Abstract Title"/>
+    <w:basedOn w:val="Normal"/>
+    <w:next w:val="Abstract"/>
+    <w:qFormat/>
+    <w:pPr>
+      <w:keepNext/>
+      <w:keepLines/>
+      <w:jc w:val="center"/>
+      <w:spacing w:after="0" w:before="300"/>
+    </w:pPr>
+    <w:rPr>
+      <w:sz w:val="20"/>
+      <w:szCs w:val="20"/>
+      <w:b/>
+      <w:color w:val="345A8A"/>
+      &gt;
+    </w:rPr>
+  </w:style>
   <w:style w:customStyle="1" w:styleId="Abstract" w:type="paragraph">
     <w:name w:val="Abstract"/>
     <w:basedOn w:val="Normal"/>
@@ -1716,7 +1736,7 @@
     <w:pPr>
       <w:keepNext/>
       <w:keepLines/>
-      <w:spacing w:after="300" w:before="300"/>
+      <w:spacing w:after="300" w:before="100"/>
     </w:pPr>
     <w:rPr>
       <w:sz w:val="20"/>

</xml_diff>